<commit_message>
Update Customer Shopping Trends Dataset.docx
</commit_message>
<xml_diff>
--- a/word files/Customer Shopping Trends Dataset.docx
+++ b/word files/Customer Shopping Trends Dataset.docx
@@ -41,7 +41,13 @@
         <w:rPr>
           <w:rStyle w:val="BookTitle"/>
         </w:rPr>
-        <w:t>Third Team</w:t>
+        <w:t>Team</w:t>
+      </w:r>
+      <w:r>
+        <w:rPr>
+          <w:rStyle w:val="BookTitle"/>
+        </w:rPr>
+        <w:t>-1</w:t>
       </w:r>
     </w:p>
     <w:p>
@@ -162,7 +168,6 @@
           <w:lang w:val="en-US"/>
         </w:rPr>
       </w:pPr>
-      <w:proofErr w:type="spellStart"/>
       <w:r>
         <w:rPr>
           <w:lang w:val="en-US"/>
@@ -175,7 +180,6 @@
         </w:rPr>
         <w:t>ibin</w:t>
       </w:r>
-      <w:proofErr w:type="spellEnd"/>
       <w:r>
         <w:rPr>
           <w:lang w:val="en-US"/>
@@ -264,15 +268,7 @@
     </w:p>
     <w:p>
       <w:r>
-        <w:t xml:space="preserve">The dataset contains customer information and purchase details, including customer age, gender, items purchased, purchase amount, location, product details, review ratings, subscription status, payment and shipping information, purchase history, and more. It can be used to </w:t>
-      </w:r>
-      <w:proofErr w:type="spellStart"/>
-      <w:r>
-        <w:t>analyze</w:t>
-      </w:r>
-      <w:proofErr w:type="spellEnd"/>
-      <w:r>
-        <w:t xml:space="preserve"> factors influencing purchase amounts and customer </w:t>
+        <w:t xml:space="preserve">The dataset contains customer information and purchase details, including customer age, gender, items purchased, purchase amount, location, product details, review ratings, subscription status, payment and shipping information, purchase history, and more. It can be used to analyze factors influencing purchase amounts and customer </w:t>
       </w:r>
       <w:r>
         <w:t>behaviour</w:t>
@@ -330,16 +326,7 @@
         <w:ind w:left="786"/>
       </w:pPr>
       <w:r>
-        <w:t xml:space="preserve">       </w:t>
-      </w:r>
-      <w:r>
-        <w:t>•</w:t>
-      </w:r>
-      <w:r>
-        <w:t xml:space="preserve">   </w:t>
-      </w:r>
-      <w:r>
-        <w:t>Objective: Identify the key features that influence the purchase amount.</w:t>
+        <w:t xml:space="preserve">       •   Objective: Identify the key features that influence the purchase amount.</w:t>
       </w:r>
     </w:p>
     <w:p>
@@ -356,30 +343,7 @@
     </w:p>
     <w:p>
       <w:r>
-        <w:t xml:space="preserve">                        </w:t>
-      </w:r>
-      <w:r>
-        <w:t>•</w:t>
-      </w:r>
-      <w:r>
-        <w:t xml:space="preserve">  </w:t>
-      </w:r>
-      <w:r>
-        <w:t xml:space="preserve">Objective: </w:t>
-      </w:r>
-      <w:proofErr w:type="spellStart"/>
-      <w:r>
-        <w:t>Analyze</w:t>
-      </w:r>
-      <w:proofErr w:type="spellEnd"/>
-      <w:r>
-        <w:t xml:space="preserve"> the influence of promotional codes and discounts on purchase </w:t>
-      </w:r>
-      <w:r>
-        <w:t xml:space="preserve">                                                                                                                               </w:t>
-      </w:r>
-      <w:r>
-        <w:t>amounts.</w:t>
+        <w:t xml:space="preserve">                        •  Objective: Analyze the influence of promotional codes and discounts on purchase                                                                                                                                amounts.</w:t>
       </w:r>
     </w:p>
     <w:p>
@@ -1445,6 +1409,7 @@
   <w:style w:type="character" w:default="1" w:styleId="DefaultParagraphFont">
     <w:name w:val="Default Paragraph Font"/>
     <w:uiPriority w:val="1"/>
+    <w:semiHidden/>
     <w:unhideWhenUsed/>
   </w:style>
   <w:style w:type="table" w:default="1" w:styleId="TableNormal">

</xml_diff>